<commit_message>
Rozszerzono obsługę wyswietlenia ramek wokół wykrytego tekstu i zmieniono sposób pobierania danych z obrazka: - oprogramowano pobieranie kolejnych danych - zmieniono obrazek do testowania
</commit_message>
<xml_diff>
--- a/output/invoice_1.docx
+++ b/output/invoice_1.docx
@@ -1,24 +1,18 @@
 
 <file path=word/document.xml><?xml version="1.0" encoding="utf-8"?>
-<w:document xmlns:wpc="http://schemas.microsoft.com/office/word/2010/wordprocessingCanvas" xmlns:cx="http://schemas.microsoft.com/office/drawing/2014/chartex" xmlns:cx1="http://schemas.microsoft.com/office/drawing/2015/9/8/chartex" xmlns:cx2="http://schemas.microsoft.com/office/drawing/2015/10/21/chartex" xmlns:cx3="http://schemas.microsoft.com/office/drawing/2016/5/9/chartex" xmlns:cx4="http://schemas.microsoft.com/office/drawing/2016/5/10/chartex" xmlns:cx5="http://schemas.microsoft.com/office/drawing/2016/5/11/chartex" xmlns:cx6="http://schemas.microsoft.com/office/drawing/2016/5/12/chartex" xmlns:cx7="http://schemas.microsoft.com/office/drawing/2016/5/13/chartex" xmlns:cx8="http://schemas.microsoft.com/office/drawing/2016/5/14/chartex" xmlns:mc="http://schemas.openxmlformats.org/markup-compatibility/2006" xmlns:aink="http://schemas.microsoft.com/office/drawing/2016/ink" xmlns:am3d="http://schemas.microsoft.com/office/drawing/2017/model3d" xmlns:o="urn:schemas-microsoft-com:office:office" xmlns:r="http://schemas.openxmlformats.org/officeDocument/2006/relationships" xmlns:m="http://schemas.openxmlformats.org/officeDocument/2006/math" xmlns:v="urn:schemas-microsoft-com:vml" xmlns:wp14="http://schemas.microsoft.com/office/word/2010/wordprocessingDrawing" xmlns:wp="http://schemas.openxmlformats.org/drawingml/2006/wordprocessingDrawing" xmlns:w10="urn:schemas-microsoft-com:office:word" xmlns:w="http://schemas.openxmlformats.org/wordprocessingml/2006/main" xmlns:w14="http://schemas.microsoft.com/office/word/2010/wordml" xmlns:w15="http://schemas.microsoft.com/office/word/2012/wordml" xmlns:w16cex="http://schemas.microsoft.com/office/word/2018/wordml/cex" xmlns:w16cid="http://schemas.microsoft.com/office/word/2016/wordml/cid" xmlns:w16="http://schemas.microsoft.com/office/word/2018/wordml" xmlns:w16sdtdh="http://schemas.microsoft.com/office/word/2020/wordml/sdtdatahash" xmlns:w16se="http://schemas.microsoft.com/office/word/2015/wordml/symex" xmlns:wpg="http://schemas.microsoft.com/office/word/2010/wordprocessingGroup" xmlns:wpi="http://schemas.microsoft.com/office/word/2010/wordprocessingInk" xmlns:wne="http://schemas.microsoft.com/office/word/2006/wordml" xmlns:wps="http://schemas.microsoft.com/office/word/2010/wordprocessingShape" mc:Ignorable="w14 w15 w16se w16cid w16 w16cex w16sdtdh wp14">
+<w:document xmlns:wpc="http://schemas.microsoft.com/office/word/2010/wordprocessingCanvas" xmlns:cx="http://schemas.microsoft.com/office/drawing/2014/chartex" xmlns:cx1="http://schemas.microsoft.com/office/drawing/2015/9/8/chartex" xmlns:cx2="http://schemas.microsoft.com/office/drawing/2015/10/21/chartex" xmlns:cx3="http://schemas.microsoft.com/office/drawing/2016/5/9/chartex" xmlns:cx4="http://schemas.microsoft.com/office/drawing/2016/5/10/chartex" xmlns:cx5="http://schemas.microsoft.com/office/drawing/2016/5/11/chartex" xmlns:cx6="http://schemas.microsoft.com/office/drawing/2016/5/12/chartex" xmlns:cx7="http://schemas.microsoft.com/office/drawing/2016/5/13/chartex" xmlns:cx8="http://schemas.microsoft.com/office/drawing/2016/5/14/chartex" xmlns:mc="http://schemas.openxmlformats.org/markup-compatibility/2006" xmlns:aink="http://schemas.microsoft.com/office/drawing/2016/ink" xmlns:am3d="http://schemas.microsoft.com/office/drawing/2017/model3d" xmlns:o="urn:schemas-microsoft-com:office:office" xmlns:oel="http://schemas.microsoft.com/office/2019/extlst" xmlns:r="http://schemas.openxmlformats.org/officeDocument/2006/relationships" xmlns:m="http://schemas.openxmlformats.org/officeDocument/2006/math" xmlns:v="urn:schemas-microsoft-com:vml" xmlns:wp14="http://schemas.microsoft.com/office/word/2010/wordprocessingDrawing" xmlns:wp="http://schemas.openxmlformats.org/drawingml/2006/wordprocessingDrawing" xmlns:w10="urn:schemas-microsoft-com:office:word" xmlns:w="http://schemas.openxmlformats.org/wordprocessingml/2006/main" xmlns:w14="http://schemas.microsoft.com/office/word/2010/wordml" xmlns:w15="http://schemas.microsoft.com/office/word/2012/wordml" xmlns:w16cex="http://schemas.microsoft.com/office/word/2018/wordml/cex" xmlns:w16cid="http://schemas.microsoft.com/office/word/2016/wordml/cid" xmlns:w16="http://schemas.microsoft.com/office/word/2018/wordml" xmlns:w16sdtdh="http://schemas.microsoft.com/office/word/2020/wordml/sdtdatahash" xmlns:w16se="http://schemas.microsoft.com/office/word/2015/wordml/symex" xmlns:wpg="http://schemas.microsoft.com/office/word/2010/wordprocessingGroup" xmlns:wpi="http://schemas.microsoft.com/office/word/2010/wordprocessingInk" xmlns:wne="http://schemas.microsoft.com/office/word/2006/wordml" xmlns:wps="http://schemas.microsoft.com/office/word/2010/wordprocessingShape" mc:Ignorable="w14 w15 w16se w16cid w16 w16cex w16sdtdh wp14">
   <w:body>
     <w:p>
       <w:pPr>
         <w:jc w:val="center"/>
-        <w:rPr>
-          <w:lang w:val="pl-PL"/>
-        </w:rPr>
       </w:pPr>
       <w:r>
-        <w:rPr>
-          <w:lang w:val="pl-PL"/>
-        </w:rPr>
         <w:t>FAKTURA</w:t>
       </w:r>
     </w:p>
     <w:tbl>
       <w:tblPr>
-        <w:tblStyle w:val="TableGrid"/>
+        <w:tblStyle w:val="Tabela-Siatka"/>
         <w:tblW w:w="0" w:type="auto"/>
         <w:tblBorders>
           <w:top w:val="none" w:sz="0" w:space="0" w:color="auto"/>
@@ -38,16 +32,13 @@
           <w:tcPr>
             <w:tcW w:w="5228" w:type="dxa"/>
           </w:tcPr>
-          <w:p>
-            <w:pPr>
-              <w:rPr>
-                <w:lang w:val="pl-PL"/>
-              </w:rPr>
-            </w:pPr>
-            <w:r>
-              <w:rPr>
-                <w:lang w:val="pl-PL"/>
-              </w:rPr>
+          <w:p/>
+          <w:p/>
+          <w:p/>
+          <w:p/>
+          <w:p/>
+          <w:p>
+            <w:r>
               <w:t xml:space="preserve">Sprzedawca:</w:t>
             </w:r>
           </w:p>
@@ -56,35 +47,173 @@
               <w:rPr>
                 <w:b/>
                 <w:bCs/>
+              </w:rPr>
+            </w:pPr>
+            <w:r>
+              <w:rPr>
+                <w:b/>
+                <w:bCs/>
+              </w:rPr>
+              <w:t xml:space="preserve">nazwaA</w:t>
+            </w:r>
+          </w:p>
+          <w:p>
+            <w:r>
+              <w:t xml:space="preserve">Adres:</w:t>
+            </w:r>
+          </w:p>
+          <w:p>
+            <w:pPr>
+              <w:rPr>
+                <w:b/>
+                <w:bCs/>
+                <w:lang w:val="fr-FR"/>
+              </w:rPr>
+            </w:pPr>
+            <w:r>
+              <w:rPr>
+                <w:b/>
+                <w:bCs/>
+                <w:lang w:val="fr-FR"/>
+              </w:rPr>
+              <w:t xml:space="preserve">adresA</w:t>
+            </w:r>
+          </w:p>
+          <w:p>
+            <w:pPr>
+              <w:rPr>
+                <w:b/>
+                <w:bCs/>
+                <w:lang w:val="fr-FR"/>
+              </w:rPr>
+            </w:pPr>
+            <w:r>
+              <w:rPr>
+                <w:b/>
+                <w:bCs/>
+                <w:lang w:val="fr-FR"/>
+              </w:rPr>
+              <w:t xml:space="preserve">99-300</w:t>
+            </w:r>
+            <w:r>
+              <w:rPr>
+                <w:b/>
+                <w:bCs/>
+                <w:lang w:val="fr-FR"/>
+              </w:rPr>
+              <w:t xml:space="preserve"> </w:t>
+            </w:r>
+            <w:r>
+              <w:rPr>
+                <w:b/>
+                <w:bCs/>
+                <w:lang w:val="fr-FR"/>
+              </w:rPr>
+              <w:t xml:space="preserve">Warszawa</w:t>
+            </w:r>
+          </w:p>
+          <w:p>
+            <w:pPr>
+              <w:rPr>
+                <w:lang w:val="fr-FR"/>
+              </w:rPr>
+            </w:pPr>
+            <w:r>
+              <w:rPr>
+                <w:lang w:val="fr-FR"/>
+              </w:rPr>
+              <w:t xml:space="preserve">NIP: </w:t>
+            </w:r>
+            <w:r>
+              <w:rPr>
+                <w:b/>
+                <w:bCs/>
+                <w:lang w:val="fr-FR"/>
+              </w:rPr>
+              <w:t xml:space="preserve">423824324234</w:t>
+            </w:r>
+          </w:p>
+          <w:p>
+            <w:pPr>
+              <w:rPr>
+                <w:lang w:val="fr-FR"/>
+              </w:rPr>
+            </w:pPr>
+            <w:r>
+              <w:rPr>
+                <w:lang w:val="fr-FR"/>
+              </w:rPr>
+              <w:t xml:space="preserve">REGON: </w:t>
+            </w:r>
+            <w:r>
+              <w:rPr>
+                <w:b/>
+                <w:bCs/>
+                <w:lang w:val="fr-FR"/>
+              </w:rPr>
+              <w:t xml:space="preserve">342423423444</w:t>
+            </w:r>
+          </w:p>
+          <w:p>
+            <w:pPr>
+              <w:rPr>
+                <w:b/>
+                <w:bCs/>
+                <w:lang w:val="fr-FR"/>
+              </w:rPr>
+            </w:pPr>
+            <w:proofErr w:type="spellStart"/>
+            <w:r>
+              <w:rPr>
+                <w:lang w:val="fr-FR"/>
+              </w:rPr>
+              <w:t xml:space="preserve">bank</w:t>
+            </w:r>
+            <w:proofErr w:type="spellEnd"/>
+            <w:r>
+              <w:rPr>
+                <w:lang w:val="fr-FR"/>
+              </w:rPr>
+              <w:t xml:space="preserve">: </w:t>
+            </w:r>
+            <w:r>
+              <w:rPr>
+                <w:b/>
+                <w:bCs/>
+                <w:lang w:val="fr-FR"/>
+              </w:rPr>
+              <w:t xml:space="preserve">mbank</w:t>
+            </w:r>
+          </w:p>
+          <w:p>
+            <w:pPr>
+              <w:rPr>
+                <w:b/>
+                <w:bCs/>
                 <w:lang w:val="en-US"/>
               </w:rPr>
             </w:pPr>
-            <w:proofErr w:type="gramStart"/>
-            <w:r>
-              <w:rPr>
-                <w:b/>
-                <w:bCs/>
+            <w:proofErr w:type="spellStart"/>
+            <w:r>
+              <w:rPr>
                 <w:lang w:val="en-US"/>
               </w:rPr>
-              <w:t xml:space="preserve">nazwaA</w:t>
-            </w:r>
-          </w:p>
-          <w:p>
-            <w:pPr>
-              <w:rPr>
-                <w:b/>
-                <w:bCs/>
+              <w:t xml:space="preserve">konto</w:t>
+            </w:r>
+            <w:proofErr w:type="spellEnd"/>
+            <w:r>
+              <w:rPr>
                 <w:lang w:val="en-US"/>
               </w:rPr>
-            </w:pPr>
-            <w:proofErr w:type="gramStart"/>
+              <w:t xml:space="preserve">: </w:t>
+            </w:r>
             <w:r>
               <w:rPr>
                 <w:b/>
                 <w:bCs/>
                 <w:lang w:val="en-US"/>
               </w:rPr>
-              <w:t xml:space="preserve">adresA</w:t>
+              <w:t xml:space="preserve">321913213293213129</w:t>
             </w:r>
           </w:p>
           <w:p>
@@ -95,395 +224,247 @@
                 <w:lang w:val="en-US"/>
               </w:rPr>
             </w:pPr>
-            <w:proofErr w:type="gramStart"/>
-            <w:r>
-              <w:rPr>
-                <w:b/>
-                <w:bCs/>
+          </w:p>
+          <w:p>
+            <w:pPr>
+              <w:rPr>
                 <w:lang w:val="en-US"/>
               </w:rPr>
-              <w:t xml:space="preserve">99-300</w:t>
-            </w:r>
-            <w:r>
-              <w:rPr>
-                <w:b/>
-                <w:bCs/>
+            </w:pPr>
+            <w:proofErr w:type="spellStart"/>
+            <w:r>
+              <w:rPr>
                 <w:lang w:val="en-US"/>
               </w:rPr>
-              <w:t xml:space="preserve"> </w:t>
-            </w:r>
-            <w:r>
-              <w:rPr>
-                <w:b/>
-                <w:bCs/>
+              <w:t>Nabywca</w:t>
+            </w:r>
+            <w:proofErr w:type="spellEnd"/>
+            <w:r>
+              <w:rPr>
                 <w:lang w:val="en-US"/>
               </w:rPr>
+              <w:t xml:space="preserve">:</w:t>
+            </w:r>
+          </w:p>
+          <w:p>
+            <w:pPr>
+              <w:jc w:val="both"/>
+              <w:rPr>
+                <w:b/>
+                <w:bCs/>
+                <w:lang w:val="en-US"/>
+              </w:rPr>
+            </w:pPr>
+            <w:r>
+              <w:rPr>
+                <w:b/>
+                <w:bCs/>
+                <w:lang w:val="en-US"/>
+              </w:rPr>
+              <w:t xml:space="preserve">nazwaB</w:t>
+            </w:r>
+          </w:p>
+          <w:p>
+            <w:pPr>
+              <w:jc w:val="both"/>
+              <w:rPr>
+                <w:lang w:val="en-US"/>
+              </w:rPr>
+            </w:pPr>
+            <w:r>
+              <w:rPr>
+                <w:lang w:val="en-US"/>
+              </w:rPr>
+              <w:t xml:space="preserve">Adres:</w:t>
+            </w:r>
+          </w:p>
+          <w:p>
+            <w:pPr>
+              <w:jc w:val="both"/>
+              <w:rPr>
+                <w:b/>
+                <w:bCs/>
+                <w:lang w:val="en-US"/>
+              </w:rPr>
+            </w:pPr>
+            <w:r>
+              <w:rPr>
+                <w:b/>
+                <w:bCs/>
+                <w:lang w:val="en-US"/>
+              </w:rPr>
+              <w:t xml:space="preserve">adresBe</w:t>
+            </w:r>
+          </w:p>
+          <w:p>
+            <w:pPr>
+              <w:jc w:val="both"/>
+              <w:rPr>
+                <w:b/>
+                <w:bCs/>
+                <w:lang w:val="en-US"/>
+              </w:rPr>
+            </w:pPr>
+            <w:r>
+              <w:rPr>
+                <w:b/>
+                <w:bCs/>
+                <w:lang w:val="en-US"/>
+              </w:rPr>
+              <w:t xml:space="preserve">91-300</w:t>
+            </w:r>
+          </w:p>
+          <w:p>
+            <w:pPr>
+              <w:jc w:val="both"/>
+              <w:rPr>
+                <w:b/>
+                <w:bCs/>
+                <w:lang w:val="en-US"/>
+              </w:rPr>
+            </w:pPr>
+            <w:r>
+              <w:rPr>
+                <w:lang w:val="en-US"/>
+              </w:rPr>
+              <w:t xml:space="preserve">NIP: </w:t>
+            </w:r>
+            <w:r>
+              <w:rPr>
+                <w:b/>
+                <w:bCs/>
+                <w:lang w:val="en-US"/>
+              </w:rPr>
+              <w:t xml:space="preserve">32423493429234</w:t>
+            </w:r>
+          </w:p>
+          <w:p>
+            <w:pPr>
+              <w:jc w:val="both"/>
+              <w:rPr>
+                <w:b/>
+                <w:bCs/>
+                <w:lang w:val="en-US"/>
+              </w:rPr>
+            </w:pPr>
+            <w:r>
+              <w:rPr>
+                <w:lang w:val="en-US"/>
+              </w:rPr>
+              <w:t xml:space="preserve">REGON: </w:t>
+            </w:r>
+            <w:r>
+              <w:rPr>
+                <w:b/>
+                <w:bCs/>
+                <w:lang w:val="en-US"/>
+              </w:rPr>
+              <w:t xml:space="preserve">43224932439</w:t>
+            </w:r>
+          </w:p>
+          <w:p>
+            <w:pPr>
+              <w:jc w:val="both"/>
+              <w:rPr>
+                <w:b/>
+                <w:bCs/>
+                <w:lang w:val="en-US"/>
+              </w:rPr>
+            </w:pPr>
+          </w:p>
+        </w:tc>
+        <w:tc>
+          <w:tcPr>
+            <w:tcW w:w="5228" w:type="dxa"/>
+          </w:tcPr>
+          <w:p>
+            <w:pPr>
+              <w:jc w:val="right"/>
+              <w:rPr>
+                <w:b/>
+                <w:bCs/>
+              </w:rPr>
+            </w:pPr>
+            <w:r>
+              <w:rPr>
+                <w:b/>
+                <w:bCs/>
+              </w:rPr>
+              <w:t xml:space="preserve">Faktura nr </w:t>
+            </w:r>
+            <w:r>
+              <w:rPr>
+                <w:b/>
+                <w:bCs/>
+              </w:rPr>
+              <w:t xml:space="preserve">1</w:t>
+            </w:r>
+          </w:p>
+          <w:p>
+            <w:pPr>
+              <w:jc w:val="right"/>
+              <w:rPr>
+                <w:b/>
+                <w:bCs/>
+                <w:sz w:val="20"/>
+                <w:szCs w:val="20"/>
+              </w:rPr>
+            </w:pPr>
+            <w:r>
+              <w:rPr>
+                <w:b/>
+                <w:bCs/>
+                <w:sz w:val="20"/>
+                <w:szCs w:val="20"/>
+              </w:rPr>
+              <w:t xml:space="preserve">Mechanizm podzielonej płatności</w:t>
+            </w:r>
+          </w:p>
+          <w:p>
+            <w:pPr>
+              <w:jc w:val="right"/>
+              <w:rPr>
+                <w:b/>
+                <w:bCs/>
+                <w:sz w:val="20"/>
+                <w:szCs w:val="20"/>
+              </w:rPr>
+            </w:pPr>
+          </w:p>
+          <w:p>
+            <w:pPr>
+              <w:jc w:val="right"/>
+              <w:rPr>
+                <w:b/>
+                <w:bCs/>
+              </w:rPr>
+            </w:pPr>
+            <w:r>
+              <w:t xml:space="preserve">Miejsce wystawienia: </w:t>
+            </w:r>
+            <w:r>
+              <w:rPr>
+                <w:b/>
+                <w:bCs/>
+              </w:rPr>
               <w:t xml:space="preserve">Warszawa</w:t>
             </w:r>
           </w:p>
           <w:p>
             <w:pPr>
-              <w:rPr>
-                <w:lang w:val="en-US"/>
-              </w:rPr>
-            </w:pPr>
-            <w:r>
-              <w:rPr>
-                <w:lang w:val="en-US"/>
-              </w:rPr>
-              <w:t xml:space="preserve">NIP: </w:t>
-            </w:r>
-            <w:proofErr w:type="gramStart"/>
-            <w:r>
-              <w:rPr>
-                <w:b/>
-                <w:bCs/>
-                <w:lang w:val="en-US"/>
-              </w:rPr>
-              <w:t xml:space="preserve">423824324234</w:t>
-            </w:r>
-          </w:p>
-          <w:p>
-            <w:pPr>
-              <w:rPr>
-                <w:lang w:val="en-US"/>
-              </w:rPr>
-            </w:pPr>
-            <w:r>
-              <w:rPr>
-                <w:lang w:val="en-US"/>
-              </w:rPr>
-              <w:t xml:space="preserve">REGON: </w:t>
-            </w:r>
-            <w:proofErr w:type="gramStart"/>
-            <w:r>
-              <w:rPr>
-                <w:b/>
-                <w:bCs/>
-                <w:lang w:val="en-US"/>
-              </w:rPr>
-              <w:t xml:space="preserve">342423423444</w:t>
-            </w:r>
-          </w:p>
-          <w:p>
-            <w:pPr>
-              <w:rPr>
-                <w:b/>
-                <w:bCs/>
-                <w:lang w:val="en-US"/>
-              </w:rPr>
-            </w:pPr>
-            <w:r>
-              <w:rPr>
-                <w:lang w:val="en-US"/>
-              </w:rPr>
-              <w:t xml:space="preserve">bank: </w:t>
-            </w:r>
-            <w:proofErr w:type="gramStart"/>
-            <w:r>
-              <w:rPr>
-                <w:b/>
-                <w:bCs/>
-                <w:lang w:val="en-US"/>
-              </w:rPr>
-              <w:t xml:space="preserve">mbank</w:t>
-            </w:r>
-          </w:p>
-          <w:p>
-            <w:pPr>
-              <w:rPr>
-                <w:b/>
-                <w:bCs/>
-                <w:lang w:val="en-US"/>
-              </w:rPr>
-            </w:pPr>
-            <w:proofErr w:type="spellStart"/>
-            <w:r>
-              <w:rPr>
-                <w:lang w:val="en-US"/>
-              </w:rPr>
-              <w:t xml:space="preserve">konto</w:t>
-            </w:r>
-            <w:proofErr w:type="spellEnd"/>
-            <w:r>
-              <w:rPr>
-                <w:lang w:val="en-US"/>
-              </w:rPr>
-              <w:t xml:space="preserve">: </w:t>
-            </w:r>
-            <w:proofErr w:type="gramStart"/>
-            <w:r>
-              <w:rPr>
-                <w:b/>
-                <w:bCs/>
-                <w:lang w:val="en-US"/>
-              </w:rPr>
-              <w:t xml:space="preserve">321913213293213129</w:t>
-            </w:r>
-          </w:p>
-          <w:p>
-            <w:pPr>
-              <w:rPr>
-                <w:b/>
-                <w:bCs/>
-                <w:lang w:val="en-US"/>
-              </w:rPr>
-            </w:pPr>
-          </w:p>
-          <w:p>
-            <w:pPr>
-              <w:rPr>
-                <w:lang w:val="pl-PL"/>
-              </w:rPr>
-            </w:pPr>
-            <w:r>
-              <w:rPr>
-                <w:lang w:val="pl-PL"/>
-              </w:rPr>
-              <w:t xml:space="preserve">Nabywca:</w:t>
-            </w:r>
-          </w:p>
-          <w:p>
-            <w:pPr>
-              <w:jc w:val="both"/>
-              <w:rPr>
-                <w:b/>
-                <w:bCs/>
-                <w:lang w:val="pl-PL"/>
-              </w:rPr>
-            </w:pPr>
-            <w:proofErr w:type="gramStart"/>
-            <w:r>
-              <w:rPr>
-                <w:b/>
-                <w:bCs/>
-                <w:lang w:val="pl-PL"/>
-              </w:rPr>
-              <w:t xml:space="preserve">nazwaB</w:t>
-            </w:r>
-          </w:p>
-          <w:p>
-            <w:pPr>
-              <w:jc w:val="both"/>
-              <w:rPr>
-                <w:b/>
-                <w:bCs/>
-                <w:lang w:val="en-US"/>
-              </w:rPr>
-            </w:pPr>
-            <w:proofErr w:type="gramStart"/>
-            <w:r>
-              <w:rPr>
-                <w:b/>
-                <w:bCs/>
-                <w:lang w:val="en-US"/>
-              </w:rPr>
-              <w:t xml:space="preserve">adresBe</w:t>
-            </w:r>
-          </w:p>
-          <w:p>
-            <w:pPr>
-              <w:jc w:val="both"/>
-              <w:rPr>
-                <w:b/>
-                <w:bCs/>
-                <w:lang w:val="en-US"/>
-              </w:rPr>
-            </w:pPr>
-            <w:proofErr w:type="gramStart"/>
-            <w:r>
-              <w:rPr>
-                <w:b/>
-                <w:bCs/>
-                <w:lang w:val="en-US"/>
-              </w:rPr>
-              <w:t xml:space="preserve">91-300</w:t>
-            </w:r>
-          </w:p>
-          <w:p>
-            <w:pPr>
-              <w:jc w:val="both"/>
-              <w:rPr>
-                <w:b/>
-                <w:bCs/>
-                <w:lang w:val="en-US"/>
-              </w:rPr>
-            </w:pPr>
-            <w:r>
-              <w:rPr>
-                <w:lang w:val="en-US"/>
-              </w:rPr>
-              <w:t xml:space="preserve">NIP: </w:t>
-            </w:r>
-            <w:proofErr w:type="gramStart"/>
-            <w:r>
-              <w:rPr>
-                <w:b/>
-                <w:bCs/>
-                <w:lang w:val="en-US"/>
-              </w:rPr>
-              <w:t xml:space="preserve">32423493429234</w:t>
-            </w:r>
-          </w:p>
-          <w:p>
-            <w:pPr>
-              <w:jc w:val="both"/>
-              <w:rPr>
-                <w:b/>
-                <w:bCs/>
-                <w:lang w:val="en-US"/>
-              </w:rPr>
-            </w:pPr>
-            <w:r>
-              <w:rPr>
-                <w:lang w:val="en-US"/>
-              </w:rPr>
-              <w:t xml:space="preserve">REGON: </w:t>
-            </w:r>
-            <w:proofErr w:type="gramStart"/>
-            <w:r>
-              <w:rPr>
-                <w:b/>
-                <w:bCs/>
-                <w:lang w:val="en-US"/>
-              </w:rPr>
-              <w:t xml:space="preserve">43224932439</w:t>
-            </w:r>
-          </w:p>
-          <w:p>
-            <w:pPr>
-              <w:jc w:val="both"/>
-              <w:rPr>
-                <w:b/>
-                <w:bCs/>
-                <w:lang w:val="en-US"/>
-              </w:rPr>
-            </w:pPr>
-          </w:p>
-        </w:tc>
-        <w:tc>
-          <w:tcPr>
-            <w:tcW w:w="5228" w:type="dxa"/>
-          </w:tcPr>
-          <w:p>
-            <w:pPr>
-              <w:jc w:val="right"/>
-              <w:rPr>
-                <w:b/>
-                <w:bCs/>
-                <w:lang w:val="pl-PL"/>
-              </w:rPr>
-            </w:pPr>
-            <w:r>
-              <w:rPr>
-                <w:b/>
-                <w:bCs/>
-                <w:lang w:val="pl-PL"/>
-              </w:rPr>
-              <w:t xml:space="preserve">Faktura nr </w:t>
-            </w:r>
-            <w:proofErr w:type="gramStart"/>
-            <w:r>
-              <w:rPr>
-                <w:b/>
-                <w:bCs/>
-                <w:lang w:val="pl-PL"/>
-              </w:rPr>
-              <w:t xml:space="preserve">1</w:t>
-            </w:r>
-          </w:p>
-          <w:p>
-            <w:pPr>
-              <w:jc w:val="right"/>
-              <w:rPr>
-                <w:b/>
-                <w:bCs/>
-                <w:sz w:val="18"/>
-                <w:szCs w:val="18"/>
-                <w:lang w:val="pl-PL"/>
-              </w:rPr>
-            </w:pPr>
-            <w:r>
-              <w:rPr>
-                <w:b/>
-                <w:bCs/>
-                <w:sz w:val="18"/>
-                <w:szCs w:val="18"/>
-                <w:lang w:val="pl-PL"/>
-              </w:rPr>
-              <w:t xml:space="preserve">Mechanizm podzielonej płatności</w:t>
-            </w:r>
-          </w:p>
-          <w:p>
-            <w:pPr>
-              <w:jc w:val="right"/>
-              <w:rPr>
-                <w:b/>
-                <w:bCs/>
-                <w:sz w:val="18"/>
-                <w:szCs w:val="18"/>
-                <w:lang w:val="pl-PL"/>
-              </w:rPr>
-            </w:pPr>
-          </w:p>
-          <w:p>
-            <w:pPr>
-              <w:jc w:val="right"/>
-              <w:rPr>
-                <w:b/>
-                <w:bCs/>
-                <w:sz w:val="18"/>
-                <w:szCs w:val="18"/>
-                <w:lang w:val="pl-PL"/>
-              </w:rPr>
-            </w:pPr>
-            <w:r>
-              <w:rPr>
-                <w:sz w:val="18"/>
-                <w:szCs w:val="18"/>
-                <w:lang w:val="pl-PL"/>
-              </w:rPr>
-              <w:t xml:space="preserve">Miejsce wystawienia: </w:t>
-            </w:r>
-            <w:proofErr w:type="gramStart"/>
-            <w:r>
-              <w:rPr>
-                <w:b/>
-                <w:bCs/>
-                <w:sz w:val="18"/>
-                <w:szCs w:val="18"/>
-                <w:lang w:val="pl-PL"/>
-              </w:rPr>
-              <w:t xml:space="preserve">Warszawa</w:t>
-            </w:r>
-          </w:p>
-          <w:p>
-            <w:pPr>
-              <w:jc w:val="right"/>
-              <w:rPr>
-                <w:b/>
-                <w:bCs/>
-                <w:sz w:val="18"/>
-                <w:szCs w:val="18"/>
-                <w:lang w:val="pl-PL"/>
-              </w:rPr>
-            </w:pPr>
-            <w:r>
-              <w:rPr>
-                <w:sz w:val="18"/>
-                <w:szCs w:val="18"/>
-                <w:lang w:val="pl-PL"/>
-              </w:rPr>
+              <w:jc w:val="right"/>
+              <w:rPr>
+                <w:b/>
+                <w:bCs/>
+              </w:rPr>
+            </w:pPr>
+            <w:r>
               <w:t xml:space="preserve">Data wystawienia: </w:t>
             </w:r>
-            <w:proofErr w:type="gramStart"/>
-            <w:r>
-              <w:rPr>
-                <w:b/>
-                <w:bCs/>
-                <w:sz w:val="18"/>
-                <w:szCs w:val="18"/>
-                <w:lang w:val="pl-PL"/>
+            <w:r>
+              <w:rPr>
+                <w:b/>
+                <w:bCs/>
               </w:rPr>
               <w:t xml:space="preserve">2024/03/07</w:t>
             </w:r>
@@ -494,108 +475,133 @@
               <w:rPr>
                 <w:b/>
                 <w:bCs/>
-                <w:lang w:val="pl-PL"/>
-              </w:rPr>
-            </w:pPr>
-          </w:p>
-          <w:p>
-            <w:pPr>
-              <w:jc w:val="right"/>
-              <w:rPr>
-                <w:b/>
-                <w:bCs/>
-                <w:lang w:val="pl-PL"/>
-              </w:rPr>
-            </w:pPr>
-          </w:p>
-          <w:p>
-            <w:pPr>
-              <w:jc w:val="right"/>
-              <w:rPr>
-                <w:b/>
-                <w:bCs/>
-                <w:lang w:val="pl-PL"/>
-              </w:rPr>
-            </w:pPr>
-          </w:p>
-          <w:p>
-            <w:pPr>
-              <w:jc w:val="right"/>
-              <w:rPr>
-                <w:b/>
-                <w:bCs/>
-                <w:lang w:val="pl-PL"/>
-              </w:rPr>
-            </w:pPr>
-          </w:p>
-          <w:p>
-            <w:pPr>
-              <w:jc w:val="right"/>
-              <w:rPr>
-                <w:b/>
-                <w:bCs/>
-                <w:lang w:val="pl-PL"/>
-              </w:rPr>
-            </w:pPr>
-          </w:p>
-          <w:p>
-            <w:pPr>
-              <w:jc w:val="right"/>
-              <w:rPr>
-                <w:b/>
-                <w:bCs/>
-                <w:lang w:val="pl-PL"/>
-              </w:rPr>
-            </w:pPr>
-          </w:p>
-          <w:p>
-            <w:pPr>
-              <w:jc w:val="right"/>
-              <w:rPr>
-                <w:lang w:val="pl-PL"/>
-              </w:rPr>
-            </w:pPr>
-            <w:r>
-              <w:rPr>
-                <w:sz w:val="18"/>
-                <w:szCs w:val="18"/>
-                <w:lang w:val="pl-PL"/>
-              </w:rPr>
+              </w:rPr>
+            </w:pPr>
+          </w:p>
+          <w:p>
+            <w:pPr>
+              <w:jc w:val="right"/>
+              <w:rPr>
+                <w:b/>
+                <w:bCs/>
+              </w:rPr>
+            </w:pPr>
+          </w:p>
+          <w:p>
+            <w:pPr>
+              <w:jc w:val="right"/>
+              <w:rPr>
+                <w:b/>
+                <w:bCs/>
+              </w:rPr>
+            </w:pPr>
+          </w:p>
+          <w:p>
+            <w:pPr>
+              <w:jc w:val="right"/>
+              <w:rPr>
+                <w:b/>
+                <w:bCs/>
+              </w:rPr>
+            </w:pPr>
+          </w:p>
+          <w:p>
+            <w:pPr>
+              <w:jc w:val="right"/>
+              <w:rPr>
+                <w:b/>
+                <w:bCs/>
+              </w:rPr>
+            </w:pPr>
+          </w:p>
+          <w:p>
+            <w:pPr>
+              <w:jc w:val="right"/>
+              <w:rPr>
+                <w:b/>
+                <w:bCs/>
+              </w:rPr>
+            </w:pPr>
+          </w:p>
+          <w:p>
+            <w:pPr>
+              <w:jc w:val="right"/>
+              <w:rPr>
+                <w:sz w:val="18"/>
+                <w:szCs w:val="18"/>
+              </w:rPr>
+            </w:pPr>
+          </w:p>
+          <w:p>
+            <w:pPr>
+              <w:jc w:val="right"/>
+              <w:rPr>
+                <w:sz w:val="18"/>
+                <w:szCs w:val="18"/>
+              </w:rPr>
+            </w:pPr>
+          </w:p>
+          <w:p>
+            <w:pPr>
+              <w:jc w:val="right"/>
+              <w:rPr>
+                <w:sz w:val="18"/>
+                <w:szCs w:val="18"/>
+              </w:rPr>
+            </w:pPr>
+          </w:p>
+          <w:p>
+            <w:pPr>
+              <w:jc w:val="right"/>
+              <w:rPr>
+                <w:sz w:val="18"/>
+                <w:szCs w:val="18"/>
+              </w:rPr>
+            </w:pPr>
+          </w:p>
+          <w:p>
+            <w:pPr>
+              <w:jc w:val="right"/>
+              <w:rPr>
+                <w:sz w:val="18"/>
+                <w:szCs w:val="18"/>
+              </w:rPr>
+            </w:pPr>
+          </w:p>
+          <w:p>
+            <w:pPr>
+              <w:jc w:val="right"/>
+              <w:rPr>
+                <w:sz w:val="18"/>
+                <w:szCs w:val="18"/>
+              </w:rPr>
+            </w:pPr>
+          </w:p>
+          <w:p>
+            <w:pPr>
+              <w:jc w:val="right"/>
+            </w:pPr>
+            <w:r>
               <w:t xml:space="preserve">Forma płatności: </w:t>
             </w:r>
-            <w:proofErr w:type="gramStart"/>
-            <w:r>
-              <w:rPr>
-                <w:b/>
-                <w:bCs/>
-                <w:sz w:val="18"/>
-                <w:szCs w:val="18"/>
-                <w:lang w:val="pl-PL"/>
+            <w:r>
+              <w:rPr>
+                <w:b/>
+                <w:bCs/>
               </w:rPr>
               <w:t xml:space="preserve">przelew</w:t>
             </w:r>
             <w:r>
-              <w:rPr>
-                <w:sz w:val="28"/>
-                <w:szCs w:val="28"/>
-                <w:lang w:val="pl-PL"/>
-              </w:rPr>
               <w:t xml:space="preserve">   </w:t>
             </w:r>
           </w:p>
         </w:tc>
       </w:tr>
     </w:tbl>
-    <w:p>
-      <w:pPr>
-        <w:rPr>
-          <w:lang w:val="pl-PL"/>
-        </w:rPr>
-      </w:pPr>
-    </w:p>
+    <w:p/>
     <w:tbl>
       <w:tblPr>
-        <w:tblStyle w:val="TableGrid"/>
+        <w:tblStyle w:val="Tabela-Siatka"/>
         <w:tblW w:w="11057" w:type="dxa"/>
         <w:tblInd w:w="-294" w:type="dxa"/>
         <w:tblBorders>
@@ -634,7 +640,6 @@
               <w:rPr>
                 <w:sz w:val="18"/>
                 <w:szCs w:val="18"/>
-                <w:lang w:val="pl-PL"/>
               </w:rPr>
             </w:pPr>
             <w:proofErr w:type="spellStart"/>
@@ -642,7 +647,6 @@
               <w:rPr>
                 <w:sz w:val="18"/>
                 <w:szCs w:val="18"/>
-                <w:lang w:val="pl-PL"/>
               </w:rPr>
               <w:t>L</w:t>
             </w:r>
@@ -650,7 +654,6 @@
               <w:rPr>
                 <w:sz w:val="18"/>
                 <w:szCs w:val="18"/>
-                <w:lang w:val="pl-PL"/>
               </w:rPr>
               <w:t>p</w:t>
             </w:r>
@@ -669,7 +672,6 @@
               <w:rPr>
                 <w:sz w:val="18"/>
                 <w:szCs w:val="18"/>
-                <w:lang w:val="pl-PL"/>
               </w:rPr>
             </w:pPr>
             <w:proofErr w:type="spellStart"/>
@@ -677,7 +679,6 @@
               <w:rPr>
                 <w:sz w:val="18"/>
                 <w:szCs w:val="18"/>
-                <w:lang w:val="pl-PL"/>
               </w:rPr>
               <w:t>PKWiu</w:t>
             </w:r>
@@ -689,14 +690,12 @@
               <w:rPr>
                 <w:sz w:val="18"/>
                 <w:szCs w:val="18"/>
-                <w:lang w:val="pl-PL"/>
-              </w:rPr>
-            </w:pPr>
-            <w:r>
-              <w:rPr>
-                <w:sz w:val="18"/>
-                <w:szCs w:val="18"/>
-                <w:lang w:val="pl-PL"/>
+              </w:rPr>
+            </w:pPr>
+            <w:r>
+              <w:rPr>
+                <w:sz w:val="18"/>
+                <w:szCs w:val="18"/>
               </w:rPr>
               <w:t>CN</w:t>
             </w:r>
@@ -714,14 +713,12 @@
               <w:rPr>
                 <w:sz w:val="18"/>
                 <w:szCs w:val="18"/>
-                <w:lang w:val="pl-PL"/>
-              </w:rPr>
-            </w:pPr>
-            <w:r>
-              <w:rPr>
-                <w:sz w:val="18"/>
-                <w:szCs w:val="18"/>
-                <w:lang w:val="pl-PL"/>
+              </w:rPr>
+            </w:pPr>
+            <w:r>
+              <w:rPr>
+                <w:sz w:val="18"/>
+                <w:szCs w:val="18"/>
               </w:rPr>
               <w:t>Nazwa towaru lub usługi</w:t>
             </w:r>
@@ -739,14 +736,12 @@
               <w:rPr>
                 <w:sz w:val="18"/>
                 <w:szCs w:val="18"/>
-                <w:lang w:val="pl-PL"/>
-              </w:rPr>
-            </w:pPr>
-            <w:r>
-              <w:rPr>
-                <w:sz w:val="18"/>
-                <w:szCs w:val="18"/>
-                <w:lang w:val="pl-PL"/>
+              </w:rPr>
+            </w:pPr>
+            <w:r>
+              <w:rPr>
+                <w:sz w:val="18"/>
+                <w:szCs w:val="18"/>
               </w:rPr>
               <w:t>Cena netto [zł]</w:t>
             </w:r>
@@ -764,14 +759,12 @@
               <w:rPr>
                 <w:sz w:val="18"/>
                 <w:szCs w:val="18"/>
-                <w:lang w:val="pl-PL"/>
-              </w:rPr>
-            </w:pPr>
-            <w:r>
-              <w:rPr>
-                <w:sz w:val="18"/>
-                <w:szCs w:val="18"/>
-                <w:lang w:val="pl-PL"/>
+              </w:rPr>
+            </w:pPr>
+            <w:r>
+              <w:rPr>
+                <w:sz w:val="18"/>
+                <w:szCs w:val="18"/>
               </w:rPr>
               <w:t>ilość</w:t>
             </w:r>
@@ -789,14 +782,12 @@
               <w:rPr>
                 <w:sz w:val="18"/>
                 <w:szCs w:val="18"/>
-                <w:lang w:val="pl-PL"/>
-              </w:rPr>
-            </w:pPr>
-            <w:r>
-              <w:rPr>
-                <w:sz w:val="18"/>
-                <w:szCs w:val="18"/>
-                <w:lang w:val="pl-PL"/>
+              </w:rPr>
+            </w:pPr>
+            <w:r>
+              <w:rPr>
+                <w:sz w:val="18"/>
+                <w:szCs w:val="18"/>
               </w:rPr>
               <w:t>JM</w:t>
             </w:r>
@@ -814,14 +805,12 @@
               <w:rPr>
                 <w:sz w:val="18"/>
                 <w:szCs w:val="18"/>
-                <w:lang w:val="pl-PL"/>
-              </w:rPr>
-            </w:pPr>
-            <w:r>
-              <w:rPr>
-                <w:sz w:val="18"/>
-                <w:szCs w:val="18"/>
-                <w:lang w:val="pl-PL"/>
+              </w:rPr>
+            </w:pPr>
+            <w:r>
+              <w:rPr>
+                <w:sz w:val="18"/>
+                <w:szCs w:val="18"/>
               </w:rPr>
               <w:t>Wartość netto [zł]</w:t>
             </w:r>
@@ -839,14 +828,12 @@
               <w:rPr>
                 <w:sz w:val="18"/>
                 <w:szCs w:val="18"/>
-                <w:lang w:val="pl-PL"/>
-              </w:rPr>
-            </w:pPr>
-            <w:r>
-              <w:rPr>
-                <w:sz w:val="18"/>
-                <w:szCs w:val="18"/>
-                <w:lang w:val="pl-PL"/>
+              </w:rPr>
+            </w:pPr>
+            <w:r>
+              <w:rPr>
+                <w:sz w:val="18"/>
+                <w:szCs w:val="18"/>
               </w:rPr>
               <w:t>VAT [%]</w:t>
             </w:r>
@@ -864,14 +851,12 @@
               <w:rPr>
                 <w:sz w:val="18"/>
                 <w:szCs w:val="18"/>
-                <w:lang w:val="pl-PL"/>
-              </w:rPr>
-            </w:pPr>
-            <w:r>
-              <w:rPr>
-                <w:sz w:val="18"/>
-                <w:szCs w:val="18"/>
-                <w:lang w:val="pl-PL"/>
+              </w:rPr>
+            </w:pPr>
+            <w:r>
+              <w:rPr>
+                <w:sz w:val="18"/>
+                <w:szCs w:val="18"/>
               </w:rPr>
               <w:t>Wartość VAT [zł]</w:t>
             </w:r>
@@ -889,14 +874,12 @@
               <w:rPr>
                 <w:sz w:val="18"/>
                 <w:szCs w:val="18"/>
-                <w:lang w:val="pl-PL"/>
-              </w:rPr>
-            </w:pPr>
-            <w:r>
-              <w:rPr>
-                <w:sz w:val="18"/>
-                <w:szCs w:val="18"/>
-                <w:lang w:val="pl-PL"/>
+              </w:rPr>
+            </w:pPr>
+            <w:r>
+              <w:rPr>
+                <w:sz w:val="18"/>
+                <w:szCs w:val="18"/>
               </w:rPr>
               <w:t xml:space="preserve">Wartość brutto [zł]</w:t>
             </w:r>
@@ -918,14 +901,12 @@
               <w:rPr>
                 <w:sz w:val="18"/>
                 <w:szCs w:val="18"/>
-                <w:lang w:val="pl-PL"/>
-              </w:rPr>
-            </w:pPr>
-            <w:r>
-              <w:rPr>
-                <w:sz w:val="18"/>
-                <w:szCs w:val="18"/>
-                <w:lang w:val="pl-PL"/>
+              </w:rPr>
+            </w:pPr>
+            <w:r>
+              <w:rPr>
+                <w:sz w:val="18"/>
+                <w:szCs w:val="18"/>
               </w:rPr>
               <w:t xml:space="preserve">1</w:t>
             </w:r>
@@ -945,14 +926,12 @@
               <w:rPr>
                 <w:sz w:val="18"/>
                 <w:szCs w:val="18"/>
-                <w:lang w:val="pl-PL"/>
-              </w:rPr>
-            </w:pPr>
-            <w:r>
-              <w:rPr>
-                <w:sz w:val="18"/>
-                <w:szCs w:val="18"/>
-                <w:lang w:val="pl-PL"/>
+              </w:rPr>
+            </w:pPr>
+            <w:r>
+              <w:rPr>
+                <w:sz w:val="18"/>
+                <w:szCs w:val="18"/>
               </w:rPr>
               <w:t xml:space="preserve">10.61.33.0</w:t>
             </w:r>
@@ -972,16 +951,14 @@
               <w:rPr>
                 <w:sz w:val="18"/>
                 <w:szCs w:val="18"/>
-                <w:lang w:val="pl-PL"/>
-              </w:rPr>
-            </w:pPr>
-            <w:r>
-              <w:rPr>
-                <w:sz w:val="18"/>
-                <w:szCs w:val="18"/>
-                <w:lang w:val="pl-PL"/>
-              </w:rPr>
-              <w:t xml:space="preserve">produktererere</w:t>
+              </w:rPr>
+            </w:pPr>
+            <w:r>
+              <w:rPr>
+                <w:sz w:val="18"/>
+                <w:szCs w:val="18"/>
+              </w:rPr>
+              <w:t xml:space="preserve">produkt1</w:t>
             </w:r>
           </w:p>
         </w:tc>
@@ -999,14 +976,12 @@
               <w:rPr>
                 <w:sz w:val="18"/>
                 <w:szCs w:val="18"/>
-                <w:lang w:val="pl-PL"/>
-              </w:rPr>
-            </w:pPr>
-            <w:r>
-              <w:rPr>
-                <w:sz w:val="18"/>
-                <w:szCs w:val="18"/>
-                <w:lang w:val="pl-PL"/>
+              </w:rPr>
+            </w:pPr>
+            <w:r>
+              <w:rPr>
+                <w:sz w:val="18"/>
+                <w:szCs w:val="18"/>
               </w:rPr>
               <w:t xml:space="preserve">5.0</w:t>
             </w:r>
@@ -1026,14 +1001,12 @@
               <w:rPr>
                 <w:sz w:val="18"/>
                 <w:szCs w:val="18"/>
-                <w:lang w:val="pl-PL"/>
-              </w:rPr>
-            </w:pPr>
-            <w:r>
-              <w:rPr>
-                <w:sz w:val="18"/>
-                <w:szCs w:val="18"/>
-                <w:lang w:val="pl-PL"/>
+              </w:rPr>
+            </w:pPr>
+            <w:r>
+              <w:rPr>
+                <w:sz w:val="18"/>
+                <w:szCs w:val="18"/>
               </w:rPr>
               <w:t xml:space="preserve">50</w:t>
             </w:r>
@@ -1053,14 +1026,12 @@
               <w:rPr>
                 <w:sz w:val="18"/>
                 <w:szCs w:val="18"/>
-                <w:lang w:val="pl-PL"/>
-              </w:rPr>
-            </w:pPr>
-            <w:r>
-              <w:rPr>
-                <w:sz w:val="18"/>
-                <w:szCs w:val="18"/>
-                <w:lang w:val="pl-PL"/>
+              </w:rPr>
+            </w:pPr>
+            <w:r>
+              <w:rPr>
+                <w:sz w:val="18"/>
+                <w:szCs w:val="18"/>
               </w:rPr>
               <w:t xml:space="preserve">kg</w:t>
             </w:r>
@@ -1080,14 +1051,12 @@
               <w:rPr>
                 <w:sz w:val="18"/>
                 <w:szCs w:val="18"/>
-                <w:lang w:val="pl-PL"/>
-              </w:rPr>
-            </w:pPr>
-            <w:r>
-              <w:rPr>
-                <w:sz w:val="18"/>
-                <w:szCs w:val="18"/>
-                <w:lang w:val="pl-PL"/>
+              </w:rPr>
+            </w:pPr>
+            <w:r>
+              <w:rPr>
+                <w:sz w:val="18"/>
+                <w:szCs w:val="18"/>
               </w:rPr>
               <w:t xml:space="preserve">250.0</w:t>
             </w:r>
@@ -1107,14 +1076,12 @@
               <w:rPr>
                 <w:sz w:val="18"/>
                 <w:szCs w:val="18"/>
-                <w:lang w:val="pl-PL"/>
-              </w:rPr>
-            </w:pPr>
-            <w:r>
-              <w:rPr>
-                <w:sz w:val="18"/>
-                <w:szCs w:val="18"/>
-                <w:lang w:val="pl-PL"/>
+              </w:rPr>
+            </w:pPr>
+            <w:r>
+              <w:rPr>
+                <w:sz w:val="18"/>
+                <w:szCs w:val="18"/>
               </w:rPr>
               <w:t xml:space="preserve">23.0</w:t>
             </w:r>
@@ -1134,7 +1101,6 @@
               <w:rPr>
                 <w:sz w:val="18"/>
                 <w:szCs w:val="18"/>
-                <w:lang w:val="pl-PL"/>
               </w:rPr>
             </w:pPr>
             <w:r>
@@ -1143,7 +1109,7 @@
                 <w:color w:val="000000"/>
                 <w:sz w:val="18"/>
                 <w:szCs w:val="18"/>
-                <w:lang w:val="pl-PL" w:eastAsia="en-GB"/>
+                <w:lang w:eastAsia="en-GB"/>
               </w:rPr>
               <w:t xml:space="preserve">57.5</w:t>
             </w:r>
@@ -1173,7 +1139,6 @@
               <w:rPr>
                 <w:sz w:val="18"/>
                 <w:szCs w:val="18"/>
-                <w:lang w:val="pl-PL"/>
               </w:rPr>
             </w:pPr>
             <w:r>
@@ -1182,9 +1147,277 @@
                 <w:color w:val="000000"/>
                 <w:sz w:val="18"/>
                 <w:szCs w:val="18"/>
-                <w:lang w:val="pl-PL" w:eastAsia="en-GB"/>
+                <w:lang w:eastAsia="en-GB"/>
               </w:rPr>
               <w:t xml:space="preserve">307.5</w:t>
+            </w:r>
+          </w:p>
+        </w:tc>
+      </w:tr>
+      <w:tr>
+        <w:tc>
+          <w:tcPr>
+            <w:tcW w:w="851" w:type="dxa"/>
+            <w:tcBorders>
+              <w:bottom w:val="single" w:sz="8" w:space="0" w:color="auto"/>
+            </w:tcBorders>
+            <w:vAlign w:val="center"/>
+          </w:tcPr>
+          <w:p>
+            <w:pPr>
+              <w:jc w:val="center"/>
+              <w:rPr>
+                <w:sz w:val="18"/>
+                <w:szCs w:val="18"/>
+              </w:rPr>
+            </w:pPr>
+            <w:r>
+              <w:rPr>
+                <w:sz w:val="18"/>
+                <w:szCs w:val="18"/>
+              </w:rPr>
+              <w:t xml:space="preserve">2</w:t>
+            </w:r>
+          </w:p>
+        </w:tc>
+        <w:tc>
+          <w:tcPr>
+            <w:tcW w:w="567" w:type="dxa"/>
+            <w:tcBorders>
+              <w:bottom w:val="single" w:sz="8" w:space="0" w:color="auto"/>
+            </w:tcBorders>
+            <w:vAlign w:val="center"/>
+          </w:tcPr>
+          <w:p>
+            <w:pPr>
+              <w:jc w:val="center"/>
+              <w:rPr>
+                <w:sz w:val="18"/>
+                <w:szCs w:val="18"/>
+              </w:rPr>
+            </w:pPr>
+            <w:r>
+              <w:rPr>
+                <w:sz w:val="18"/>
+                <w:szCs w:val="18"/>
+              </w:rPr>
+              <w:t xml:space="preserve">10.61.33.0</w:t>
+            </w:r>
+          </w:p>
+        </w:tc>
+        <w:tc>
+          <w:tcPr>
+            <w:tcW w:w="3969" w:type="dxa"/>
+            <w:tcBorders>
+              <w:bottom w:val="single" w:sz="8" w:space="0" w:color="auto"/>
+            </w:tcBorders>
+            <w:vAlign w:val="center"/>
+          </w:tcPr>
+          <w:p>
+            <w:pPr>
+              <w:jc w:val="center"/>
+              <w:rPr>
+                <w:sz w:val="18"/>
+                <w:szCs w:val="18"/>
+              </w:rPr>
+            </w:pPr>
+            <w:r>
+              <w:rPr>
+                <w:sz w:val="18"/>
+                <w:szCs w:val="18"/>
+              </w:rPr>
+              <w:t xml:space="preserve">produkt2</w:t>
+            </w:r>
+          </w:p>
+        </w:tc>
+        <w:tc>
+          <w:tcPr>
+            <w:tcW w:w="993" w:type="dxa"/>
+            <w:tcBorders>
+              <w:bottom w:val="single" w:sz="8" w:space="0" w:color="auto"/>
+            </w:tcBorders>
+            <w:vAlign w:val="center"/>
+          </w:tcPr>
+          <w:p>
+            <w:pPr>
+              <w:jc w:val="right"/>
+              <w:rPr>
+                <w:sz w:val="18"/>
+                <w:szCs w:val="18"/>
+              </w:rPr>
+            </w:pPr>
+            <w:r>
+              <w:rPr>
+                <w:sz w:val="18"/>
+                <w:szCs w:val="18"/>
+              </w:rPr>
+              <w:t xml:space="preserve">10.0</w:t>
+            </w:r>
+          </w:p>
+        </w:tc>
+        <w:tc>
+          <w:tcPr>
+            <w:tcW w:w="567" w:type="dxa"/>
+            <w:tcBorders>
+              <w:bottom w:val="single" w:sz="8" w:space="0" w:color="auto"/>
+            </w:tcBorders>
+            <w:vAlign w:val="center"/>
+          </w:tcPr>
+          <w:p>
+            <w:pPr>
+              <w:jc w:val="right"/>
+              <w:rPr>
+                <w:sz w:val="18"/>
+                <w:szCs w:val="18"/>
+              </w:rPr>
+            </w:pPr>
+            <w:r>
+              <w:rPr>
+                <w:sz w:val="18"/>
+                <w:szCs w:val="18"/>
+              </w:rPr>
+              <w:t xml:space="preserve">2</w:t>
+            </w:r>
+          </w:p>
+        </w:tc>
+        <w:tc>
+          <w:tcPr>
+            <w:tcW w:w="567" w:type="dxa"/>
+            <w:tcBorders>
+              <w:bottom w:val="single" w:sz="8" w:space="0" w:color="auto"/>
+            </w:tcBorders>
+            <w:vAlign w:val="center"/>
+          </w:tcPr>
+          <w:p>
+            <w:pPr>
+              <w:jc w:val="right"/>
+              <w:rPr>
+                <w:sz w:val="18"/>
+                <w:szCs w:val="18"/>
+              </w:rPr>
+            </w:pPr>
+            <w:r>
+              <w:rPr>
+                <w:sz w:val="18"/>
+                <w:szCs w:val="18"/>
+              </w:rPr>
+              <w:t xml:space="preserve">kg</w:t>
+            </w:r>
+          </w:p>
+        </w:tc>
+        <w:tc>
+          <w:tcPr>
+            <w:tcW w:w="992" w:type="dxa"/>
+            <w:tcBorders>
+              <w:bottom w:val="single" w:sz="8" w:space="0" w:color="auto"/>
+            </w:tcBorders>
+            <w:vAlign w:val="center"/>
+          </w:tcPr>
+          <w:p>
+            <w:pPr>
+              <w:jc w:val="right"/>
+              <w:rPr>
+                <w:sz w:val="18"/>
+                <w:szCs w:val="18"/>
+              </w:rPr>
+            </w:pPr>
+            <w:r>
+              <w:rPr>
+                <w:sz w:val="18"/>
+                <w:szCs w:val="18"/>
+              </w:rPr>
+              <w:t xml:space="preserve">20.0</w:t>
+            </w:r>
+          </w:p>
+        </w:tc>
+        <w:tc>
+          <w:tcPr>
+            <w:tcW w:w="567" w:type="dxa"/>
+            <w:tcBorders>
+              <w:bottom w:val="single" w:sz="8" w:space="0" w:color="auto"/>
+            </w:tcBorders>
+            <w:vAlign w:val="center"/>
+          </w:tcPr>
+          <w:p>
+            <w:pPr>
+              <w:jc w:val="right"/>
+              <w:rPr>
+                <w:sz w:val="18"/>
+                <w:szCs w:val="18"/>
+              </w:rPr>
+            </w:pPr>
+            <w:r>
+              <w:rPr>
+                <w:sz w:val="18"/>
+                <w:szCs w:val="18"/>
+              </w:rPr>
+              <w:t xml:space="preserve">23.0</w:t>
+            </w:r>
+          </w:p>
+        </w:tc>
+        <w:tc>
+          <w:tcPr>
+            <w:tcW w:w="951" w:type="dxa"/>
+            <w:tcBorders>
+              <w:bottom w:val="single" w:sz="8" w:space="0" w:color="auto"/>
+            </w:tcBorders>
+            <w:vAlign w:val="center"/>
+          </w:tcPr>
+          <w:p>
+            <w:pPr>
+              <w:jc w:val="right"/>
+              <w:rPr>
+                <w:sz w:val="18"/>
+                <w:szCs w:val="18"/>
+              </w:rPr>
+            </w:pPr>
+            <w:r>
+              <w:rPr>
+                <w:rFonts w:ascii="Calibri" w:eastAsia="Times New Roman" w:hAnsi="Calibri" w:cs="Calibri"/>
+                <w:color w:val="000000"/>
+                <w:sz w:val="18"/>
+                <w:szCs w:val="18"/>
+                <w:lang w:eastAsia="en-GB"/>
+              </w:rPr>
+              <w:t xml:space="preserve">4.6</w:t>
+            </w:r>
+            <w:r>
+              <w:rPr>
+                <w:rFonts w:ascii="Calibri" w:eastAsia="Times New Roman" w:hAnsi="Calibri" w:cs="Calibri"/>
+                <w:color w:val="000000"/>
+                <w:sz w:val="18"/>
+                <w:szCs w:val="18"/>
+                <w:lang w:eastAsia="en-GB"/>
+              </w:rPr>
+              <w:t xml:space="preserve">    </w:t>
+            </w:r>
+          </w:p>
+        </w:tc>
+        <w:tc>
+          <w:tcPr>
+            <w:tcW w:w="1033" w:type="dxa"/>
+            <w:tcBorders>
+              <w:bottom w:val="single" w:sz="8" w:space="0" w:color="auto"/>
+            </w:tcBorders>
+            <w:vAlign w:val="center"/>
+          </w:tcPr>
+          <w:p>
+            <w:pPr>
+              <w:jc w:val="right"/>
+              <w:rPr>
+                <w:sz w:val="18"/>
+                <w:szCs w:val="18"/>
+              </w:rPr>
+            </w:pPr>
+            <w:r>
+              <w:rPr>
+                <w:rFonts w:ascii="Calibri" w:eastAsia="Times New Roman" w:hAnsi="Calibri" w:cs="Calibri"/>
+                <w:color w:val="000000"/>
+                <w:sz w:val="18"/>
+                <w:szCs w:val="18"/>
+                <w:lang w:eastAsia="en-GB"/>
+              </w:rPr>
+              <w:t xml:space="preserve">24.6</w:t>
             </w:r>
           </w:p>
         </w:tc>
@@ -1206,7 +1439,6 @@
               <w:rPr>
                 <w:sz w:val="18"/>
                 <w:szCs w:val="18"/>
-                <w:lang w:val="pl-PL"/>
               </w:rPr>
             </w:pPr>
           </w:p>
@@ -1227,7 +1459,6 @@
               <w:rPr>
                 <w:sz w:val="18"/>
                 <w:szCs w:val="18"/>
-                <w:lang w:val="pl-PL"/>
               </w:rPr>
             </w:pPr>
           </w:p>
@@ -1248,7 +1479,6 @@
               <w:rPr>
                 <w:sz w:val="18"/>
                 <w:szCs w:val="18"/>
-                <w:lang w:val="pl-PL"/>
               </w:rPr>
             </w:pPr>
           </w:p>
@@ -1269,7 +1499,6 @@
               <w:rPr>
                 <w:sz w:val="18"/>
                 <w:szCs w:val="18"/>
-                <w:lang w:val="pl-PL"/>
               </w:rPr>
             </w:pPr>
           </w:p>
@@ -1290,7 +1519,6 @@
               <w:rPr>
                 <w:sz w:val="18"/>
                 <w:szCs w:val="18"/>
-                <w:lang w:val="pl-PL"/>
               </w:rPr>
             </w:pPr>
           </w:p>
@@ -1311,7 +1539,6 @@
               <w:rPr>
                 <w:sz w:val="18"/>
                 <w:szCs w:val="18"/>
-                <w:lang w:val="pl-PL"/>
               </w:rPr>
             </w:pPr>
           </w:p>
@@ -1332,7 +1559,6 @@
               <w:rPr>
                 <w:sz w:val="18"/>
                 <w:szCs w:val="18"/>
-                <w:lang w:val="pl-PL"/>
               </w:rPr>
             </w:pPr>
           </w:p>
@@ -1353,7 +1579,6 @@
               <w:rPr>
                 <w:sz w:val="18"/>
                 <w:szCs w:val="18"/>
-                <w:lang w:val="pl-PL"/>
               </w:rPr>
             </w:pPr>
           </w:p>
@@ -1374,7 +1599,6 @@
               <w:rPr>
                 <w:sz w:val="18"/>
                 <w:szCs w:val="18"/>
-                <w:lang w:val="pl-PL"/>
               </w:rPr>
             </w:pPr>
           </w:p>
@@ -1395,7 +1619,6 @@
               <w:rPr>
                 <w:sz w:val="18"/>
                 <w:szCs w:val="18"/>
-                <w:lang w:val="pl-PL"/>
               </w:rPr>
             </w:pPr>
           </w:p>
@@ -1419,7 +1642,6 @@
               <w:rPr>
                 <w:sz w:val="18"/>
                 <w:szCs w:val="18"/>
-                <w:lang w:val="pl-PL"/>
               </w:rPr>
             </w:pPr>
           </w:p>
@@ -1441,7 +1663,6 @@
               <w:rPr>
                 <w:sz w:val="18"/>
                 <w:szCs w:val="18"/>
-                <w:lang w:val="pl-PL"/>
               </w:rPr>
             </w:pPr>
           </w:p>
@@ -1463,7 +1684,6 @@
               <w:rPr>
                 <w:sz w:val="18"/>
                 <w:szCs w:val="18"/>
-                <w:lang w:val="pl-PL"/>
               </w:rPr>
             </w:pPr>
           </w:p>
@@ -1485,14 +1705,12 @@
               <w:rPr>
                 <w:sz w:val="18"/>
                 <w:szCs w:val="18"/>
-                <w:lang w:val="pl-PL"/>
-              </w:rPr>
-            </w:pPr>
-            <w:r>
-              <w:rPr>
-                <w:sz w:val="18"/>
-                <w:szCs w:val="18"/>
-                <w:lang w:val="pl-PL"/>
+              </w:rPr>
+            </w:pPr>
+            <w:r>
+              <w:rPr>
+                <w:sz w:val="18"/>
+                <w:szCs w:val="18"/>
               </w:rPr>
               <w:t>Zestawienie VAT:</w:t>
             </w:r>
@@ -1510,14 +1728,12 @@
               <w:rPr>
                 <w:sz w:val="18"/>
                 <w:szCs w:val="18"/>
-                <w:lang w:val="pl-PL"/>
-              </w:rPr>
-            </w:pPr>
-            <w:r>
-              <w:rPr>
-                <w:sz w:val="18"/>
-                <w:szCs w:val="18"/>
-                <w:lang w:val="pl-PL"/>
+              </w:rPr>
+            </w:pPr>
+            <w:r>
+              <w:rPr>
+                <w:sz w:val="18"/>
+                <w:szCs w:val="18"/>
               </w:rPr>
               <w:t>Wartość netto [zł]</w:t>
             </w:r>
@@ -1535,14 +1751,12 @@
               <w:rPr>
                 <w:sz w:val="18"/>
                 <w:szCs w:val="18"/>
-                <w:lang w:val="pl-PL"/>
-              </w:rPr>
-            </w:pPr>
-            <w:r>
-              <w:rPr>
-                <w:sz w:val="18"/>
-                <w:szCs w:val="18"/>
-                <w:lang w:val="pl-PL"/>
+              </w:rPr>
+            </w:pPr>
+            <w:r>
+              <w:rPr>
+                <w:sz w:val="18"/>
+                <w:szCs w:val="18"/>
               </w:rPr>
               <w:t>VAT [%]</w:t>
             </w:r>
@@ -1560,14 +1774,12 @@
               <w:rPr>
                 <w:sz w:val="18"/>
                 <w:szCs w:val="18"/>
-                <w:lang w:val="pl-PL"/>
-              </w:rPr>
-            </w:pPr>
-            <w:r>
-              <w:rPr>
-                <w:sz w:val="18"/>
-                <w:szCs w:val="18"/>
-                <w:lang w:val="pl-PL"/>
+              </w:rPr>
+            </w:pPr>
+            <w:r>
+              <w:rPr>
+                <w:sz w:val="18"/>
+                <w:szCs w:val="18"/>
               </w:rPr>
               <w:t>Wartość VAT [zł]</w:t>
             </w:r>
@@ -1585,14 +1797,12 @@
               <w:rPr>
                 <w:sz w:val="18"/>
                 <w:szCs w:val="18"/>
-                <w:lang w:val="pl-PL"/>
-              </w:rPr>
-            </w:pPr>
-            <w:r>
-              <w:rPr>
-                <w:sz w:val="18"/>
-                <w:szCs w:val="18"/>
-                <w:lang w:val="pl-PL"/>
+              </w:rPr>
+            </w:pPr>
+            <w:r>
+              <w:rPr>
+                <w:sz w:val="18"/>
+                <w:szCs w:val="18"/>
               </w:rPr>
               <w:t>Wartość brutto [zł]</w:t>
             </w:r>
@@ -1620,7 +1830,6 @@
               <w:rPr>
                 <w:sz w:val="18"/>
                 <w:szCs w:val="18"/>
-                <w:lang w:val="pl-PL"/>
               </w:rPr>
             </w:pPr>
           </w:p>
@@ -1642,7 +1851,6 @@
               <w:rPr>
                 <w:sz w:val="18"/>
                 <w:szCs w:val="18"/>
-                <w:lang w:val="pl-PL"/>
               </w:rPr>
             </w:pPr>
           </w:p>
@@ -1664,7 +1872,6 @@
               <w:rPr>
                 <w:sz w:val="18"/>
                 <w:szCs w:val="18"/>
-                <w:lang w:val="pl-PL"/>
               </w:rPr>
             </w:pPr>
           </w:p>
@@ -1686,14 +1893,12 @@
               <w:rPr>
                 <w:sz w:val="18"/>
                 <w:szCs w:val="18"/>
-                <w:lang w:val="pl-PL"/>
-              </w:rPr>
-            </w:pPr>
-            <w:r>
-              <w:rPr>
-                <w:sz w:val="18"/>
-                <w:szCs w:val="18"/>
-                <w:lang w:val="pl-PL"/>
+              </w:rPr>
+            </w:pPr>
+            <w:r>
+              <w:rPr>
+                <w:sz w:val="18"/>
+                <w:szCs w:val="18"/>
               </w:rPr>
               <w:t xml:space="preserve">W tym:</w:t>
             </w:r>
@@ -1713,19 +1918,17 @@
               <w:rPr>
                 <w:sz w:val="18"/>
                 <w:szCs w:val="18"/>
-                <w:lang w:val="pl-PL"/>
-              </w:rPr>
-            </w:pPr>
-            <w:proofErr w:type="gramStart"/>
+              </w:rPr>
+            </w:pPr>
             <w:r>
               <w:rPr>
                 <w:rFonts w:ascii="Calibri" w:eastAsia="Times New Roman" w:hAnsi="Calibri" w:cs="Calibri"/>
                 <w:color w:val="000000"/>
                 <w:sz w:val="18"/>
                 <w:szCs w:val="18"/>
-                <w:lang w:val="pl-PL" w:eastAsia="en-GB"/>
-              </w:rPr>
-              <w:t xml:space="preserve">250.0</w:t>
+                <w:lang w:eastAsia="en-GB"/>
+              </w:rPr>
+              <w:t xml:space="preserve">270.0</w:t>
             </w:r>
           </w:p>
         </w:tc>
@@ -1743,14 +1946,12 @@
               <w:rPr>
                 <w:sz w:val="18"/>
                 <w:szCs w:val="18"/>
-                <w:lang w:val="pl-PL"/>
-              </w:rPr>
-            </w:pPr>
-            <w:r>
-              <w:rPr>
-                <w:sz w:val="18"/>
-                <w:szCs w:val="18"/>
-                <w:lang w:val="pl-PL"/>
+              </w:rPr>
+            </w:pPr>
+            <w:r>
+              <w:rPr>
+                <w:sz w:val="18"/>
+                <w:szCs w:val="18"/>
               </w:rPr>
               <w:t xml:space="preserve">23.0</w:t>
             </w:r>
@@ -1770,19 +1971,17 @@
               <w:rPr>
                 <w:sz w:val="18"/>
                 <w:szCs w:val="18"/>
-                <w:lang w:val="pl-PL"/>
-              </w:rPr>
-            </w:pPr>
-            <w:proofErr w:type="gramStart"/>
+              </w:rPr>
+            </w:pPr>
             <w:r>
               <w:rPr>
                 <w:rFonts w:ascii="Calibri" w:eastAsia="Times New Roman" w:hAnsi="Calibri" w:cs="Calibri"/>
                 <w:color w:val="000000"/>
                 <w:sz w:val="18"/>
                 <w:szCs w:val="18"/>
-                <w:lang w:val="pl-PL" w:eastAsia="en-GB"/>
-              </w:rPr>
-              <w:t xml:space="preserve">57.5</w:t>
+                <w:lang w:eastAsia="en-GB"/>
+              </w:rPr>
+              <w:t xml:space="preserve">62.1</w:t>
             </w:r>
           </w:p>
         </w:tc>
@@ -1800,19 +1999,17 @@
               <w:rPr>
                 <w:sz w:val="18"/>
                 <w:szCs w:val="18"/>
-                <w:lang w:val="pl-PL"/>
-              </w:rPr>
-            </w:pPr>
-            <w:proofErr w:type="gramStart"/>
+              </w:rPr>
+            </w:pPr>
             <w:r>
               <w:rPr>
                 <w:rFonts w:ascii="Calibri" w:eastAsia="Times New Roman" w:hAnsi="Calibri" w:cs="Calibri"/>
                 <w:color w:val="000000"/>
                 <w:sz w:val="18"/>
                 <w:szCs w:val="18"/>
-                <w:lang w:val="pl-PL" w:eastAsia="en-GB"/>
-              </w:rPr>
-              <w:t xml:space="preserve">307.5</w:t>
+                <w:lang w:eastAsia="en-GB"/>
+              </w:rPr>
+              <w:t xml:space="preserve">332.1</w:t>
             </w:r>
           </w:p>
         </w:tc>
@@ -1835,7 +2032,6 @@
               <w:rPr>
                 <w:sz w:val="18"/>
                 <w:szCs w:val="18"/>
-                <w:lang w:val="pl-PL"/>
               </w:rPr>
             </w:pPr>
           </w:p>
@@ -1857,7 +2053,6 @@
               <w:rPr>
                 <w:sz w:val="18"/>
                 <w:szCs w:val="18"/>
-                <w:lang w:val="pl-PL"/>
               </w:rPr>
             </w:pPr>
           </w:p>
@@ -1879,7 +2074,6 @@
               <w:rPr>
                 <w:sz w:val="18"/>
                 <w:szCs w:val="18"/>
-                <w:lang w:val="pl-PL"/>
               </w:rPr>
             </w:pPr>
           </w:p>
@@ -1902,7 +2096,6 @@
               <w:rPr>
                 <w:sz w:val="18"/>
                 <w:szCs w:val="18"/>
-                <w:lang w:val="pl-PL"/>
               </w:rPr>
             </w:pPr>
           </w:p>
@@ -1922,7 +2115,6 @@
               <w:rPr>
                 <w:sz w:val="18"/>
                 <w:szCs w:val="18"/>
-                <w:lang w:val="pl-PL"/>
               </w:rPr>
             </w:pPr>
           </w:p>
@@ -1942,7 +2134,6 @@
               <w:rPr>
                 <w:sz w:val="18"/>
                 <w:szCs w:val="18"/>
-                <w:lang w:val="pl-PL"/>
               </w:rPr>
             </w:pPr>
           </w:p>
@@ -1962,7 +2153,6 @@
               <w:rPr>
                 <w:sz w:val="18"/>
                 <w:szCs w:val="18"/>
-                <w:lang w:val="pl-PL"/>
               </w:rPr>
             </w:pPr>
           </w:p>
@@ -1982,7 +2172,6 @@
               <w:rPr>
                 <w:sz w:val="18"/>
                 <w:szCs w:val="18"/>
-                <w:lang w:val="pl-PL"/>
               </w:rPr>
             </w:pPr>
           </w:p>
@@ -1990,7 +2179,7 @@
       </w:tr>
       <w:tr>
         <w:trPr>
-          <w:trHeight w:val="304"/>
+          <w:trHeight w:val="440"/>
         </w:trPr>
         <w:tc>
           <w:tcPr>
@@ -2009,7 +2198,6 @@
               <w:rPr>
                 <w:sz w:val="18"/>
                 <w:szCs w:val="18"/>
-                <w:lang w:val="pl-PL"/>
               </w:rPr>
             </w:pPr>
           </w:p>
@@ -2031,7 +2219,6 @@
               <w:rPr>
                 <w:sz w:val="18"/>
                 <w:szCs w:val="18"/>
-                <w:lang w:val="pl-PL"/>
               </w:rPr>
             </w:pPr>
           </w:p>
@@ -2053,7 +2240,6 @@
               <w:rPr>
                 <w:sz w:val="18"/>
                 <w:szCs w:val="18"/>
-                <w:lang w:val="pl-PL"/>
               </w:rPr>
             </w:pPr>
           </w:p>
@@ -2075,14 +2261,12 @@
               <w:rPr>
                 <w:sz w:val="18"/>
                 <w:szCs w:val="18"/>
-                <w:lang w:val="pl-PL"/>
-              </w:rPr>
-            </w:pPr>
-            <w:r>
-              <w:rPr>
-                <w:sz w:val="18"/>
-                <w:szCs w:val="18"/>
-                <w:lang w:val="pl-PL"/>
+              </w:rPr>
+            </w:pPr>
+            <w:r>
+              <w:rPr>
+                <w:sz w:val="18"/>
+                <w:szCs w:val="18"/>
               </w:rPr>
               <w:t xml:space="preserve">Suma:</w:t>
             </w:r>
@@ -2099,19 +2283,17 @@
               <w:rPr>
                 <w:sz w:val="18"/>
                 <w:szCs w:val="18"/>
-                <w:lang w:val="pl-PL"/>
-              </w:rPr>
-            </w:pPr>
-            <w:proofErr w:type="gramStart"/>
+              </w:rPr>
+            </w:pPr>
             <w:r>
               <w:rPr>
                 <w:rFonts w:ascii="Calibri" w:eastAsia="Times New Roman" w:hAnsi="Calibri" w:cs="Calibri"/>
                 <w:color w:val="000000"/>
                 <w:sz w:val="18"/>
                 <w:szCs w:val="18"/>
-                <w:lang w:val="pl-PL" w:eastAsia="en-GB"/>
-              </w:rPr>
-              <w:t xml:space="preserve">250.0</w:t>
+                <w:lang w:eastAsia="en-GB"/>
+              </w:rPr>
+              <w:t xml:space="preserve">270.0</w:t>
             </w:r>
           </w:p>
         </w:tc>
@@ -2126,14 +2308,12 @@
               <w:rPr>
                 <w:sz w:val="18"/>
                 <w:szCs w:val="18"/>
-                <w:lang w:val="pl-PL"/>
-              </w:rPr>
-            </w:pPr>
-            <w:r>
-              <w:rPr>
-                <w:sz w:val="18"/>
-                <w:szCs w:val="18"/>
-                <w:lang w:val="pl-PL"/>
+              </w:rPr>
+            </w:pPr>
+            <w:r>
+              <w:rPr>
+                <w:sz w:val="18"/>
+                <w:szCs w:val="18"/>
               </w:rPr>
               <w:t xml:space="preserve">23.0</w:t>
             </w:r>
@@ -2150,19 +2330,17 @@
               <w:rPr>
                 <w:sz w:val="18"/>
                 <w:szCs w:val="18"/>
-                <w:lang w:val="pl-PL"/>
-              </w:rPr>
-            </w:pPr>
-            <w:proofErr w:type="gramStart"/>
+              </w:rPr>
+            </w:pPr>
             <w:r>
               <w:rPr>
                 <w:rFonts w:ascii="Calibri" w:eastAsia="Times New Roman" w:hAnsi="Calibri" w:cs="Calibri"/>
                 <w:color w:val="000000"/>
                 <w:sz w:val="18"/>
                 <w:szCs w:val="18"/>
-                <w:lang w:val="pl-PL" w:eastAsia="en-GB"/>
-              </w:rPr>
-              <w:t xml:space="preserve">57.5</w:t>
+                <w:lang w:eastAsia="en-GB"/>
+              </w:rPr>
+              <w:t xml:space="preserve">62.1</w:t>
             </w:r>
           </w:p>
         </w:tc>
@@ -2177,164 +2355,66 @@
               <w:rPr>
                 <w:sz w:val="18"/>
                 <w:szCs w:val="18"/>
-                <w:lang w:val="pl-PL"/>
-              </w:rPr>
-            </w:pPr>
-            <w:proofErr w:type="gramStart"/>
+              </w:rPr>
+            </w:pPr>
             <w:r>
               <w:rPr>
                 <w:rFonts w:ascii="Calibri" w:eastAsia="Times New Roman" w:hAnsi="Calibri" w:cs="Calibri"/>
                 <w:color w:val="000000"/>
                 <w:sz w:val="18"/>
                 <w:szCs w:val="18"/>
-                <w:lang w:val="pl-PL" w:eastAsia="en-GB"/>
-              </w:rPr>
-              <w:t xml:space="preserve">307.5</w:t>
+                <w:lang w:eastAsia="en-GB"/>
+              </w:rPr>
+              <w:t xml:space="preserve">332.1</w:t>
             </w:r>
           </w:p>
         </w:tc>
       </w:tr>
     </w:tbl>
-    <w:p>
-      <w:pPr>
-        <w:rPr>
-          <w:lang w:val="pl-PL"/>
-        </w:rPr>
-      </w:pPr>
-    </w:p>
-    <w:p>
-      <w:pPr>
-        <w:rPr>
-          <w:lang w:val="pl-PL"/>
-        </w:rPr>
-      </w:pPr>
-    </w:p>
+    <w:p/>
     <w:p>
       <w:pPr>
         <w:rPr>
           <w:b/>
           <w:bCs/>
-          <w:lang w:val="pl-PL"/>
         </w:rPr>
       </w:pPr>
       <w:r>
-        <w:rPr>
-          <w:lang w:val="pl-PL"/>
-        </w:rPr>
         <w:t xml:space="preserve">Do zapłaty:</w:t>
       </w:r>
       <w:r>
-        <w:rPr>
-          <w:lang w:val="pl-PL"/>
-        </w:rPr>
         <w:t xml:space="preserve"> </w:t>
       </w:r>
-      <w:proofErr w:type="gramStart"/>
       <w:r>
         <w:rPr>
           <w:b/>
           <w:bCs/>
-          <w:lang w:val="pl-PL"/>
         </w:rPr>
-        <w:t xml:space="preserve">307.5</w:t>
+        <w:t xml:space="preserve">332.1</w:t>
       </w:r>
     </w:p>
     <w:p>
       <w:r>
-        <w:rPr>
-          <w:lang w:val="pl-PL"/>
-        </w:rPr>
         <w:t xml:space="preserve">Słownie:</w:t>
       </w:r>
       <w:r>
-        <w:rPr>
-          <w:lang w:val="pl-PL"/>
-        </w:rPr>
         <w:t xml:space="preserve"> </w:t>
       </w:r>
-      <w:proofErr w:type="gramStart"/>
       <w:r>
         <w:rPr>
           <w:b/>
           <w:bCs/>
-          <w:lang w:val="pl-PL"/>
         </w:rPr>
-        <w:t xml:space="preserve">trzysta siedem złotych pięćdziesiąt groszy</w:t>
+        <w:t xml:space="preserve">trzysta trzydzieści dwa złote dziesięć groszy</w:t>
       </w:r>
     </w:p>
-    <w:p>
-      <w:pPr>
-        <w:rPr>
-          <w:lang w:val="pl-PL"/>
-        </w:rPr>
-      </w:pPr>
-    </w:p>
-    <w:p>
-      <w:pPr>
-        <w:rPr>
-          <w:lang w:val="pl-PL"/>
-        </w:rPr>
-      </w:pPr>
-    </w:p>
-    <w:p>
-      <w:pPr>
-        <w:rPr>
-          <w:lang w:val="pl-PL"/>
-        </w:rPr>
-      </w:pPr>
-    </w:p>
-    <w:p>
-      <w:pPr>
-        <w:rPr>
-          <w:lang w:val="pl-PL"/>
-        </w:rPr>
-      </w:pPr>
-    </w:p>
-    <w:p>
-      <w:pPr>
-        <w:rPr>
-          <w:lang w:val="pl-PL"/>
-        </w:rPr>
-      </w:pPr>
-    </w:p>
-    <w:p>
-      <w:pPr>
-        <w:rPr>
-          <w:lang w:val="pl-PL"/>
-        </w:rPr>
-      </w:pPr>
-    </w:p>
-    <w:p>
-      <w:pPr>
-        <w:rPr>
-          <w:lang w:val="pl-PL"/>
-        </w:rPr>
-      </w:pPr>
-    </w:p>
-    <w:p>
-      <w:pPr>
-        <w:rPr>
-          <w:lang w:val="pl-PL"/>
-        </w:rPr>
-      </w:pPr>
-    </w:p>
-    <w:p>
-      <w:pPr>
-        <w:rPr>
-          <w:lang w:val="pl-PL"/>
-        </w:rPr>
-      </w:pPr>
-    </w:p>
-    <w:p>
-      <w:pPr>
-        <w:rPr>
-          <w:lang w:val="pl-PL"/>
-        </w:rPr>
-      </w:pPr>
-    </w:p>
+    <w:p/>
+    <w:p/>
+    <w:p/>
+    <w:p/>
     <w:tbl>
       <w:tblPr>
-        <w:tblStyle w:val="TableGrid"/>
+        <w:tblStyle w:val="Tabela-Siatka"/>
         <w:tblW w:w="10774" w:type="dxa"/>
         <w:tblInd w:w="-147" w:type="dxa"/>
         <w:tblBorders>
@@ -2361,14 +2441,12 @@
               <w:rPr>
                 <w:sz w:val="18"/>
                 <w:szCs w:val="18"/>
-                <w:lang w:val="pl-PL"/>
-              </w:rPr>
-            </w:pPr>
-            <w:r>
-              <w:rPr>
-                <w:sz w:val="18"/>
-                <w:szCs w:val="18"/>
-                <w:lang w:val="pl-PL"/>
+              </w:rPr>
+            </w:pPr>
+            <w:r>
+              <w:rPr>
+                <w:sz w:val="18"/>
+                <w:szCs w:val="18"/>
               </w:rPr>
               <w:t>……………………………………………………………………</w:t>
             </w:r>
@@ -2379,14 +2457,12 @@
               <w:rPr>
                 <w:sz w:val="18"/>
                 <w:szCs w:val="18"/>
-                <w:lang w:val="pl-PL"/>
-              </w:rPr>
-            </w:pPr>
-            <w:r>
-              <w:rPr>
-                <w:sz w:val="18"/>
-                <w:szCs w:val="18"/>
-                <w:lang w:val="pl-PL"/>
+              </w:rPr>
+            </w:pPr>
+            <w:r>
+              <w:rPr>
+                <w:sz w:val="18"/>
+                <w:szCs w:val="18"/>
               </w:rPr>
               <w:t>Podpis osoby upoważnionej do odbioru faktury</w:t>
             </w:r>
@@ -2402,14 +2478,12 @@
               <w:rPr>
                 <w:sz w:val="18"/>
                 <w:szCs w:val="18"/>
-                <w:lang w:val="pl-PL"/>
-              </w:rPr>
-            </w:pPr>
-            <w:r>
-              <w:rPr>
-                <w:sz w:val="18"/>
-                <w:szCs w:val="18"/>
-                <w:lang w:val="pl-PL"/>
+              </w:rPr>
+            </w:pPr>
+            <w:r>
+              <w:rPr>
+                <w:sz w:val="18"/>
+                <w:szCs w:val="18"/>
               </w:rPr>
               <w:t>……………………………………………………………………</w:t>
             </w:r>
@@ -2420,14 +2494,12 @@
               <w:rPr>
                 <w:sz w:val="18"/>
                 <w:szCs w:val="18"/>
-                <w:lang w:val="pl-PL"/>
-              </w:rPr>
-            </w:pPr>
-            <w:r>
-              <w:rPr>
-                <w:sz w:val="18"/>
-                <w:szCs w:val="18"/>
-                <w:lang w:val="pl-PL"/>
+              </w:rPr>
+            </w:pPr>
+            <w:r>
+              <w:rPr>
+                <w:sz w:val="18"/>
+                <w:szCs w:val="18"/>
               </w:rPr>
               <w:t>Podpis osoby upoważnionej do wystawienia faktury</w:t>
             </w:r>
@@ -2435,13 +2507,7 @@
         </w:tc>
       </w:tr>
     </w:tbl>
-    <w:p>
-      <w:pPr>
-        <w:rPr>
-          <w:lang w:val="pl-PL"/>
-        </w:rPr>
-      </w:pPr>
-    </w:p>
+    <w:p/>
     <w:sectPr>
       <w:pgSz w:w="11906" w:h="16838"/>
       <w:pgMar w:top="720" w:right="720" w:bottom="720" w:left="720" w:header="708" w:footer="708" w:gutter="0"/>
@@ -2460,7 +2526,7 @@
         <w:rFonts w:asciiTheme="minorHAnsi" w:eastAsiaTheme="minorHAnsi" w:hAnsiTheme="minorHAnsi" w:cstheme="minorBidi"/>
         <w:sz w:val="24"/>
         <w:szCs w:val="24"/>
-        <w:lang w:val="en-PL" w:eastAsia="en-US" w:bidi="ar-SA"/>
+        <w:lang w:val="pl-PL" w:eastAsia="en-US" w:bidi="ar-SA"/>
       </w:rPr>
     </w:rPrDefault>
     <w:pPrDefault/>
@@ -2843,17 +2909,17 @@
     <w:lsdException w:name="Unresolved Mention" w:semiHidden="1" w:unhideWhenUsed="1"/>
     <w:lsdException w:name="Smart Link" w:semiHidden="1" w:unhideWhenUsed="1"/>
   </w:latentStyles>
-  <w:style w:type="paragraph" w:default="1" w:styleId="Normal">
+  <w:style w:type="paragraph" w:default="1" w:styleId="Normalny">
     <w:name w:val="Normal"/>
     <w:qFormat/>
   </w:style>
-  <w:style w:type="character" w:default="1" w:styleId="DefaultParagraphFont">
+  <w:style w:type="character" w:default="1" w:styleId="Domylnaczcionkaakapitu">
     <w:name w:val="Default Paragraph Font"/>
     <w:uiPriority w:val="1"/>
     <w:semiHidden/>
     <w:unhideWhenUsed/>
   </w:style>
-  <w:style w:type="table" w:default="1" w:styleId="TableNormal">
+  <w:style w:type="table" w:default="1" w:styleId="Standardowy">
     <w:name w:val="Normal Table"/>
     <w:uiPriority w:val="99"/>
     <w:semiHidden/>
@@ -2868,15 +2934,15 @@
       </w:tblCellMar>
     </w:tblPr>
   </w:style>
-  <w:style w:type="numbering" w:default="1" w:styleId="NoList">
+  <w:style w:type="numbering" w:default="1" w:styleId="Bezlisty">
     <w:name w:val="No List"/>
     <w:uiPriority w:val="99"/>
     <w:semiHidden/>
     <w:unhideWhenUsed/>
   </w:style>
-  <w:style w:type="table" w:styleId="TableGrid">
+  <w:style w:type="table" w:styleId="Tabela-Siatka">
     <w:name w:val="Table Grid"/>
-    <w:basedOn w:val="TableNormal"/>
+    <w:basedOn w:val="Standardowy"/>
     <w:uiPriority w:val="39"/>
     <w:rsid w:val="00553AE9"/>
     <w:tblPr>

</xml_diff>